<commit_message>
preparation add contours in Subparcels refactoring
</commit_message>
<xml_diff>
--- a/project/res/4.docx
+++ b/project/res/4.docx
@@ -739,6 +739,1814 @@
           <w:tblLook w:val="0000" w:firstRow="0" w:lastRow="0" w:firstColumn="0" w:lastColumn="0" w:noHBand="0" w:noVBand="0"/>
         </w:tblPrEx>
         <w:trPr>
+          <w:trHeight w:val="173"/>
+        </w:trPr>
+        <w:tc>
+          <w:tcPr>
+            <w:tcW w:w="10206" w:type="dxa"/>
+            <w:gridSpan w:val="16"/>
+            <w:tcBorders>
+              <w:top w:val="single" w:sz="2" w:space="0" w:color="auto"/>
+              <w:left w:val="double" w:sz="4" w:space="0" w:color="auto"/>
+              <w:bottom w:val="single" w:sz="2" w:space="0" w:color="auto"/>
+            </w:tcBorders>
+          </w:tcPr>
+          <w:p>
+            <w:pPr>
+              <w:ind w:left="108"/>
+              <w:jc w:val="center"/>
+              <w:rPr>
+                <w:bCs/>
+                <w:sz w:val="22"/>
+                <w:szCs w:val="22"/>
+                <w:lang w:val="en-US"/>
+              </w:rPr>
+            </w:pPr>
+            <w:r>
+              <w:rPr>
+                <w:bCs/>
+                <w:sz w:val="22"/>
+                <w:szCs w:val="22"/>
+                <w:lang w:val="en-US"/>
+              </w:rPr>
+              <w:t xml:space="preserve">1</w:t>
+            </w:r>
+          </w:p>
+        </w:tc>
+      </w:tr>
+      <w:tr>
+        <w:tblPrEx>
+          <w:tblBorders>
+            <w:top w:val="double" w:sz="4" w:space="0" w:color="auto"/>
+            <w:left w:val="double" w:sz="4" w:space="0" w:color="auto"/>
+            <w:bottom w:val="double" w:sz="4" w:space="0" w:color="auto"/>
+            <w:right w:val="double" w:sz="4" w:space="0" w:color="auto"/>
+            <w:insideH w:val="double" w:sz="4" w:space="0" w:color="auto"/>
+            <w:insideV w:val="double" w:sz="4" w:space="0" w:color="auto"/>
+          </w:tblBorders>
+          <w:tblLook w:val="0000" w:firstRow="0" w:lastRow="0" w:firstColumn="0" w:lastColumn="0" w:noHBand="0" w:noVBand="0"/>
+        </w:tblPrEx>
+        <w:trPr>
+          <w:trHeight w:val="189"/>
+        </w:trPr>
+        <w:tc>
+          <w:tcPr>
+            <w:tcW w:w="1560" w:type="dxa"/>
+            <w:gridSpan w:val="4"/>
+            <w:tcBorders>
+              <w:top w:val="single" w:sz="2" w:space="0" w:color="auto"/>
+              <w:left w:val="double" w:sz="4" w:space="0" w:color="auto"/>
+              <w:bottom w:val="single" w:sz="2" w:space="0" w:color="auto"/>
+              <w:right w:val="single" w:sz="2" w:space="0" w:color="auto"/>
+            </w:tcBorders>
+          </w:tcPr>
+          <w:p>
+            <w:pPr>
+              <w:jc w:val="center"/>
+              <w:rPr>
+                <w:sz w:val="20"/>
+                <w:szCs w:val="20"/>
+              </w:rPr>
+            </w:pPr>
+            <w:proofErr w:type="gramStart"/>
+            <w:r>
+              <w:rPr>
+                <w:sz w:val="20"/>
+                <w:szCs w:val="20"/>
+              </w:rPr>
+              <w:t xml:space="preserve">1</w:t>
+            </w:r>
+          </w:p>
+        </w:tc>
+        <w:tc>
+          <w:tcPr>
+            <w:tcW w:w="1559" w:type="dxa"/>
+            <w:gridSpan w:val="3"/>
+            <w:tcBorders>
+              <w:top w:val="single" w:sz="2" w:space="0" w:color="auto"/>
+              <w:left w:val="single" w:sz="2" w:space="0" w:color="auto"/>
+              <w:bottom w:val="single" w:sz="2" w:space="0" w:color="auto"/>
+              <w:right w:val="single" w:sz="2" w:space="0" w:color="auto"/>
+            </w:tcBorders>
+          </w:tcPr>
+          <w:p>
+            <w:pPr>
+              <w:jc w:val="center"/>
+              <w:rPr>
+                <w:sz w:val="20"/>
+                <w:szCs w:val="20"/>
+                <w:lang w:val="en-US"/>
+              </w:rPr>
+            </w:pPr>
+            <w:r>
+              <w:rPr>
+                <w:sz w:val="20"/>
+                <w:szCs w:val="20"/>
+                <w:lang w:val="en-US"/>
+              </w:rPr>
+              <w:t xml:space="preserve">401754.15</w:t>
+            </w:r>
+          </w:p>
+        </w:tc>
+        <w:tc>
+          <w:tcPr>
+            <w:tcW w:w="1701" w:type="dxa"/>
+            <w:gridSpan w:val="2"/>
+            <w:tcBorders>
+              <w:top w:val="single" w:sz="2" w:space="0" w:color="auto"/>
+              <w:left w:val="single" w:sz="2" w:space="0" w:color="auto"/>
+              <w:bottom w:val="single" w:sz="2" w:space="0" w:color="auto"/>
+              <w:right w:val="single" w:sz="2" w:space="0" w:color="auto"/>
+            </w:tcBorders>
+          </w:tcPr>
+          <w:p>
+            <w:pPr>
+              <w:jc w:val="center"/>
+              <w:rPr>
+                <w:sz w:val="20"/>
+                <w:szCs w:val="20"/>
+                <w:lang w:val="en-US"/>
+              </w:rPr>
+            </w:pPr>
+            <w:r>
+              <w:rPr>
+                <w:sz w:val="20"/>
+                <w:szCs w:val="20"/>
+                <w:lang w:val="en-US"/>
+              </w:rPr>
+              <w:t xml:space="preserve">1324808.29</w:t>
+            </w:r>
+          </w:p>
+        </w:tc>
+        <w:tc>
+          <w:tcPr>
+            <w:tcW w:w="2692" w:type="dxa"/>
+            <w:gridSpan w:val="5"/>
+            <w:tcBorders>
+              <w:top w:val="single" w:sz="2" w:space="0" w:color="auto"/>
+              <w:left w:val="single" w:sz="2" w:space="0" w:color="auto"/>
+              <w:bottom w:val="single" w:sz="2" w:space="0" w:color="auto"/>
+              <w:right w:val="single" w:sz="2" w:space="0" w:color="auto"/>
+            </w:tcBorders>
+          </w:tcPr>
+          <w:p>
+            <w:pPr>
+              <w:jc w:val="center"/>
+              <w:rPr>
+                <w:sz w:val="20"/>
+                <w:szCs w:val="20"/>
+                <w:lang w:val="en-US"/>
+              </w:rPr>
+            </w:pPr>
+            <w:r>
+              <w:rPr>
+                <w:sz w:val="20"/>
+                <w:szCs w:val="20"/>
+                <w:lang w:val="en-US"/>
+              </w:rPr>
+              <w:t xml:space="preserve">0.2</w:t>
+            </w:r>
+          </w:p>
+        </w:tc>
+        <w:tc>
+          <w:tcPr>
+            <w:tcW w:w="2694" w:type="dxa"/>
+            <w:gridSpan w:val="2"/>
+            <w:tcBorders>
+              <w:top w:val="single" w:sz="2" w:space="0" w:color="auto"/>
+              <w:left w:val="single" w:sz="2" w:space="0" w:color="auto"/>
+              <w:bottom w:val="single" w:sz="2" w:space="0" w:color="auto"/>
+            </w:tcBorders>
+          </w:tcPr>
+          <w:p>
+            <w:pPr>
+              <w:jc w:val="center"/>
+              <w:rPr>
+                <w:sz w:val="20"/>
+                <w:szCs w:val="20"/>
+                <w:lang w:val="en-US"/>
+              </w:rPr>
+            </w:pPr>
+            <w:r>
+              <w:rPr>
+                <w:sz w:val="20"/>
+                <w:szCs w:val="20"/>
+              </w:rPr>
+              <w:t>–</w:t>
+            </w:r>
+          </w:p>
+        </w:tc>
+      </w:tr>
+      <w:tr>
+        <w:tblPrEx>
+          <w:tblBorders>
+            <w:top w:val="double" w:sz="4" w:space="0" w:color="auto"/>
+            <w:left w:val="double" w:sz="4" w:space="0" w:color="auto"/>
+            <w:bottom w:val="double" w:sz="4" w:space="0" w:color="auto"/>
+            <w:right w:val="double" w:sz="4" w:space="0" w:color="auto"/>
+            <w:insideH w:val="double" w:sz="4" w:space="0" w:color="auto"/>
+            <w:insideV w:val="double" w:sz="4" w:space="0" w:color="auto"/>
+          </w:tblBorders>
+          <w:tblLook w:val="0000" w:firstRow="0" w:lastRow="0" w:firstColumn="0" w:lastColumn="0" w:noHBand="0" w:noVBand="0"/>
+        </w:tblPrEx>
+        <w:trPr>
+          <w:trHeight w:val="189"/>
+        </w:trPr>
+        <w:tc>
+          <w:tcPr>
+            <w:tcW w:w="1560" w:type="dxa"/>
+            <w:gridSpan w:val="4"/>
+            <w:tcBorders>
+              <w:top w:val="single" w:sz="2" w:space="0" w:color="auto"/>
+              <w:left w:val="double" w:sz="4" w:space="0" w:color="auto"/>
+              <w:bottom w:val="single" w:sz="2" w:space="0" w:color="auto"/>
+              <w:right w:val="single" w:sz="2" w:space="0" w:color="auto"/>
+            </w:tcBorders>
+          </w:tcPr>
+          <w:p>
+            <w:pPr>
+              <w:jc w:val="center"/>
+              <w:rPr>
+                <w:sz w:val="20"/>
+                <w:szCs w:val="20"/>
+              </w:rPr>
+            </w:pPr>
+            <w:proofErr w:type="gramStart"/>
+            <w:r>
+              <w:rPr>
+                <w:sz w:val="20"/>
+                <w:szCs w:val="20"/>
+              </w:rPr>
+              <w:t xml:space="preserve">4</w:t>
+            </w:r>
+          </w:p>
+        </w:tc>
+        <w:tc>
+          <w:tcPr>
+            <w:tcW w:w="1559" w:type="dxa"/>
+            <w:gridSpan w:val="3"/>
+            <w:tcBorders>
+              <w:top w:val="single" w:sz="2" w:space="0" w:color="auto"/>
+              <w:left w:val="single" w:sz="2" w:space="0" w:color="auto"/>
+              <w:bottom w:val="single" w:sz="2" w:space="0" w:color="auto"/>
+              <w:right w:val="single" w:sz="2" w:space="0" w:color="auto"/>
+            </w:tcBorders>
+          </w:tcPr>
+          <w:p>
+            <w:pPr>
+              <w:jc w:val="center"/>
+              <w:rPr>
+                <w:sz w:val="20"/>
+                <w:szCs w:val="20"/>
+                <w:lang w:val="en-US"/>
+              </w:rPr>
+            </w:pPr>
+            <w:r>
+              <w:rPr>
+                <w:sz w:val="20"/>
+                <w:szCs w:val="20"/>
+                <w:lang w:val="en-US"/>
+              </w:rPr>
+              <w:t xml:space="preserve">401749.73</w:t>
+            </w:r>
+          </w:p>
+        </w:tc>
+        <w:tc>
+          <w:tcPr>
+            <w:tcW w:w="1701" w:type="dxa"/>
+            <w:gridSpan w:val="2"/>
+            <w:tcBorders>
+              <w:top w:val="single" w:sz="2" w:space="0" w:color="auto"/>
+              <w:left w:val="single" w:sz="2" w:space="0" w:color="auto"/>
+              <w:bottom w:val="single" w:sz="2" w:space="0" w:color="auto"/>
+              <w:right w:val="single" w:sz="2" w:space="0" w:color="auto"/>
+            </w:tcBorders>
+          </w:tcPr>
+          <w:p>
+            <w:pPr>
+              <w:jc w:val="center"/>
+              <w:rPr>
+                <w:sz w:val="20"/>
+                <w:szCs w:val="20"/>
+                <w:lang w:val="en-US"/>
+              </w:rPr>
+            </w:pPr>
+            <w:r>
+              <w:rPr>
+                <w:sz w:val="20"/>
+                <w:szCs w:val="20"/>
+                <w:lang w:val="en-US"/>
+              </w:rPr>
+              <w:t xml:space="preserve">1324809.85</w:t>
+            </w:r>
+          </w:p>
+        </w:tc>
+        <w:tc>
+          <w:tcPr>
+            <w:tcW w:w="2692" w:type="dxa"/>
+            <w:gridSpan w:val="5"/>
+            <w:tcBorders>
+              <w:top w:val="single" w:sz="2" w:space="0" w:color="auto"/>
+              <w:left w:val="single" w:sz="2" w:space="0" w:color="auto"/>
+              <w:bottom w:val="single" w:sz="2" w:space="0" w:color="auto"/>
+              <w:right w:val="single" w:sz="2" w:space="0" w:color="auto"/>
+            </w:tcBorders>
+          </w:tcPr>
+          <w:p>
+            <w:pPr>
+              <w:jc w:val="center"/>
+              <w:rPr>
+                <w:sz w:val="20"/>
+                <w:szCs w:val="20"/>
+                <w:lang w:val="en-US"/>
+              </w:rPr>
+            </w:pPr>
+            <w:r>
+              <w:rPr>
+                <w:sz w:val="20"/>
+                <w:szCs w:val="20"/>
+                <w:lang w:val="en-US"/>
+              </w:rPr>
+              <w:t xml:space="preserve">0.2</w:t>
+            </w:r>
+          </w:p>
+        </w:tc>
+        <w:tc>
+          <w:tcPr>
+            <w:tcW w:w="2694" w:type="dxa"/>
+            <w:gridSpan w:val="2"/>
+            <w:tcBorders>
+              <w:top w:val="single" w:sz="2" w:space="0" w:color="auto"/>
+              <w:left w:val="single" w:sz="2" w:space="0" w:color="auto"/>
+              <w:bottom w:val="single" w:sz="2" w:space="0" w:color="auto"/>
+            </w:tcBorders>
+          </w:tcPr>
+          <w:p>
+            <w:pPr>
+              <w:jc w:val="center"/>
+              <w:rPr>
+                <w:sz w:val="20"/>
+                <w:szCs w:val="20"/>
+                <w:lang w:val="en-US"/>
+              </w:rPr>
+            </w:pPr>
+            <w:r>
+              <w:rPr>
+                <w:sz w:val="20"/>
+                <w:szCs w:val="20"/>
+              </w:rPr>
+              <w:t>–</w:t>
+            </w:r>
+          </w:p>
+        </w:tc>
+      </w:tr>
+      <w:tr>
+        <w:tblPrEx>
+          <w:tblBorders>
+            <w:top w:val="double" w:sz="4" w:space="0" w:color="auto"/>
+            <w:left w:val="double" w:sz="4" w:space="0" w:color="auto"/>
+            <w:bottom w:val="double" w:sz="4" w:space="0" w:color="auto"/>
+            <w:right w:val="double" w:sz="4" w:space="0" w:color="auto"/>
+            <w:insideH w:val="double" w:sz="4" w:space="0" w:color="auto"/>
+            <w:insideV w:val="double" w:sz="4" w:space="0" w:color="auto"/>
+          </w:tblBorders>
+          <w:tblLook w:val="0000" w:firstRow="0" w:lastRow="0" w:firstColumn="0" w:lastColumn="0" w:noHBand="0" w:noVBand="0"/>
+        </w:tblPrEx>
+        <w:trPr>
+          <w:trHeight w:val="189"/>
+        </w:trPr>
+        <w:tc>
+          <w:tcPr>
+            <w:tcW w:w="1560" w:type="dxa"/>
+            <w:gridSpan w:val="4"/>
+            <w:tcBorders>
+              <w:top w:val="single" w:sz="2" w:space="0" w:color="auto"/>
+              <w:left w:val="double" w:sz="4" w:space="0" w:color="auto"/>
+              <w:bottom w:val="single" w:sz="2" w:space="0" w:color="auto"/>
+              <w:right w:val="single" w:sz="2" w:space="0" w:color="auto"/>
+            </w:tcBorders>
+          </w:tcPr>
+          <w:p>
+            <w:pPr>
+              <w:jc w:val="center"/>
+              <w:rPr>
+                <w:sz w:val="20"/>
+                <w:szCs w:val="20"/>
+              </w:rPr>
+            </w:pPr>
+            <w:proofErr w:type="gramStart"/>
+            <w:r>
+              <w:rPr>
+                <w:sz w:val="20"/>
+                <w:szCs w:val="20"/>
+              </w:rPr>
+              <w:t xml:space="preserve">н2</w:t>
+            </w:r>
+          </w:p>
+        </w:tc>
+        <w:tc>
+          <w:tcPr>
+            <w:tcW w:w="1559" w:type="dxa"/>
+            <w:gridSpan w:val="3"/>
+            <w:tcBorders>
+              <w:top w:val="single" w:sz="2" w:space="0" w:color="auto"/>
+              <w:left w:val="single" w:sz="2" w:space="0" w:color="auto"/>
+              <w:bottom w:val="single" w:sz="2" w:space="0" w:color="auto"/>
+              <w:right w:val="single" w:sz="2" w:space="0" w:color="auto"/>
+            </w:tcBorders>
+          </w:tcPr>
+          <w:p>
+            <w:pPr>
+              <w:jc w:val="center"/>
+              <w:rPr>
+                <w:sz w:val="20"/>
+                <w:szCs w:val="20"/>
+                <w:lang w:val="en-US"/>
+              </w:rPr>
+            </w:pPr>
+            <w:r>
+              <w:rPr>
+                <w:sz w:val="20"/>
+                <w:szCs w:val="20"/>
+                <w:lang w:val="en-US"/>
+              </w:rPr>
+              <w:t xml:space="preserve">401750.64</w:t>
+            </w:r>
+          </w:p>
+        </w:tc>
+        <w:tc>
+          <w:tcPr>
+            <w:tcW w:w="1701" w:type="dxa"/>
+            <w:gridSpan w:val="2"/>
+            <w:tcBorders>
+              <w:top w:val="single" w:sz="2" w:space="0" w:color="auto"/>
+              <w:left w:val="single" w:sz="2" w:space="0" w:color="auto"/>
+              <w:bottom w:val="single" w:sz="2" w:space="0" w:color="auto"/>
+              <w:right w:val="single" w:sz="2" w:space="0" w:color="auto"/>
+            </w:tcBorders>
+          </w:tcPr>
+          <w:p>
+            <w:pPr>
+              <w:jc w:val="center"/>
+              <w:rPr>
+                <w:sz w:val="20"/>
+                <w:szCs w:val="20"/>
+                <w:lang w:val="en-US"/>
+              </w:rPr>
+            </w:pPr>
+            <w:r>
+              <w:rPr>
+                <w:sz w:val="20"/>
+                <w:szCs w:val="20"/>
+                <w:lang w:val="en-US"/>
+              </w:rPr>
+              <w:t xml:space="preserve">1324812.89</w:t>
+            </w:r>
+          </w:p>
+        </w:tc>
+        <w:tc>
+          <w:tcPr>
+            <w:tcW w:w="2692" w:type="dxa"/>
+            <w:gridSpan w:val="5"/>
+            <w:tcBorders>
+              <w:top w:val="single" w:sz="2" w:space="0" w:color="auto"/>
+              <w:left w:val="single" w:sz="2" w:space="0" w:color="auto"/>
+              <w:bottom w:val="single" w:sz="2" w:space="0" w:color="auto"/>
+              <w:right w:val="single" w:sz="2" w:space="0" w:color="auto"/>
+            </w:tcBorders>
+          </w:tcPr>
+          <w:p>
+            <w:pPr>
+              <w:jc w:val="center"/>
+              <w:rPr>
+                <w:sz w:val="20"/>
+                <w:szCs w:val="20"/>
+                <w:lang w:val="en-US"/>
+              </w:rPr>
+            </w:pPr>
+            <w:r>
+              <w:rPr>
+                <w:sz w:val="20"/>
+                <w:szCs w:val="20"/>
+                <w:lang w:val="en-US"/>
+              </w:rPr>
+              <w:t xml:space="preserve">0.2</w:t>
+            </w:r>
+          </w:p>
+        </w:tc>
+        <w:tc>
+          <w:tcPr>
+            <w:tcW w:w="2694" w:type="dxa"/>
+            <w:gridSpan w:val="2"/>
+            <w:tcBorders>
+              <w:top w:val="single" w:sz="2" w:space="0" w:color="auto"/>
+              <w:left w:val="single" w:sz="2" w:space="0" w:color="auto"/>
+              <w:bottom w:val="single" w:sz="2" w:space="0" w:color="auto"/>
+            </w:tcBorders>
+          </w:tcPr>
+          <w:p>
+            <w:pPr>
+              <w:jc w:val="center"/>
+              <w:rPr>
+                <w:sz w:val="20"/>
+                <w:szCs w:val="20"/>
+                <w:lang w:val="en-US"/>
+              </w:rPr>
+            </w:pPr>
+            <w:r>
+              <w:rPr>
+                <w:sz w:val="20"/>
+                <w:szCs w:val="20"/>
+              </w:rPr>
+              <w:t>–</w:t>
+            </w:r>
+          </w:p>
+        </w:tc>
+      </w:tr>
+      <w:tr>
+        <w:tblPrEx>
+          <w:tblBorders>
+            <w:top w:val="double" w:sz="4" w:space="0" w:color="auto"/>
+            <w:left w:val="double" w:sz="4" w:space="0" w:color="auto"/>
+            <w:bottom w:val="double" w:sz="4" w:space="0" w:color="auto"/>
+            <w:right w:val="double" w:sz="4" w:space="0" w:color="auto"/>
+            <w:insideH w:val="double" w:sz="4" w:space="0" w:color="auto"/>
+            <w:insideV w:val="double" w:sz="4" w:space="0" w:color="auto"/>
+          </w:tblBorders>
+          <w:tblLook w:val="0000" w:firstRow="0" w:lastRow="0" w:firstColumn="0" w:lastColumn="0" w:noHBand="0" w:noVBand="0"/>
+        </w:tblPrEx>
+        <w:trPr>
+          <w:trHeight w:val="189"/>
+        </w:trPr>
+        <w:tc>
+          <w:tcPr>
+            <w:tcW w:w="1560" w:type="dxa"/>
+            <w:gridSpan w:val="4"/>
+            <w:tcBorders>
+              <w:top w:val="single" w:sz="2" w:space="0" w:color="auto"/>
+              <w:left w:val="double" w:sz="4" w:space="0" w:color="auto"/>
+              <w:bottom w:val="single" w:sz="2" w:space="0" w:color="auto"/>
+              <w:right w:val="single" w:sz="2" w:space="0" w:color="auto"/>
+            </w:tcBorders>
+          </w:tcPr>
+          <w:p>
+            <w:pPr>
+              <w:jc w:val="center"/>
+              <w:rPr>
+                <w:sz w:val="20"/>
+                <w:szCs w:val="20"/>
+              </w:rPr>
+            </w:pPr>
+            <w:proofErr w:type="gramStart"/>
+            <w:r>
+              <w:rPr>
+                <w:sz w:val="20"/>
+                <w:szCs w:val="20"/>
+              </w:rPr>
+              <w:t xml:space="preserve">н1</w:t>
+            </w:r>
+          </w:p>
+        </w:tc>
+        <w:tc>
+          <w:tcPr>
+            <w:tcW w:w="1559" w:type="dxa"/>
+            <w:gridSpan w:val="3"/>
+            <w:tcBorders>
+              <w:top w:val="single" w:sz="2" w:space="0" w:color="auto"/>
+              <w:left w:val="single" w:sz="2" w:space="0" w:color="auto"/>
+              <w:bottom w:val="single" w:sz="2" w:space="0" w:color="auto"/>
+              <w:right w:val="single" w:sz="2" w:space="0" w:color="auto"/>
+            </w:tcBorders>
+          </w:tcPr>
+          <w:p>
+            <w:pPr>
+              <w:jc w:val="center"/>
+              <w:rPr>
+                <w:sz w:val="20"/>
+                <w:szCs w:val="20"/>
+                <w:lang w:val="en-US"/>
+              </w:rPr>
+            </w:pPr>
+            <w:r>
+              <w:rPr>
+                <w:sz w:val="20"/>
+                <w:szCs w:val="20"/>
+                <w:lang w:val="en-US"/>
+              </w:rPr>
+              <w:t xml:space="preserve">401755.10</w:t>
+            </w:r>
+          </w:p>
+        </w:tc>
+        <w:tc>
+          <w:tcPr>
+            <w:tcW w:w="1701" w:type="dxa"/>
+            <w:gridSpan w:val="2"/>
+            <w:tcBorders>
+              <w:top w:val="single" w:sz="2" w:space="0" w:color="auto"/>
+              <w:left w:val="single" w:sz="2" w:space="0" w:color="auto"/>
+              <w:bottom w:val="single" w:sz="2" w:space="0" w:color="auto"/>
+              <w:right w:val="single" w:sz="2" w:space="0" w:color="auto"/>
+            </w:tcBorders>
+          </w:tcPr>
+          <w:p>
+            <w:pPr>
+              <w:jc w:val="center"/>
+              <w:rPr>
+                <w:sz w:val="20"/>
+                <w:szCs w:val="20"/>
+                <w:lang w:val="en-US"/>
+              </w:rPr>
+            </w:pPr>
+            <w:r>
+              <w:rPr>
+                <w:sz w:val="20"/>
+                <w:szCs w:val="20"/>
+                <w:lang w:val="en-US"/>
+              </w:rPr>
+              <w:t xml:space="preserve">1324811.44</w:t>
+            </w:r>
+          </w:p>
+        </w:tc>
+        <w:tc>
+          <w:tcPr>
+            <w:tcW w:w="2692" w:type="dxa"/>
+            <w:gridSpan w:val="5"/>
+            <w:tcBorders>
+              <w:top w:val="single" w:sz="2" w:space="0" w:color="auto"/>
+              <w:left w:val="single" w:sz="2" w:space="0" w:color="auto"/>
+              <w:bottom w:val="single" w:sz="2" w:space="0" w:color="auto"/>
+              <w:right w:val="single" w:sz="2" w:space="0" w:color="auto"/>
+            </w:tcBorders>
+          </w:tcPr>
+          <w:p>
+            <w:pPr>
+              <w:jc w:val="center"/>
+              <w:rPr>
+                <w:sz w:val="20"/>
+                <w:szCs w:val="20"/>
+                <w:lang w:val="en-US"/>
+              </w:rPr>
+            </w:pPr>
+            <w:r>
+              <w:rPr>
+                <w:sz w:val="20"/>
+                <w:szCs w:val="20"/>
+                <w:lang w:val="en-US"/>
+              </w:rPr>
+              <w:t xml:space="preserve">0.2</w:t>
+            </w:r>
+          </w:p>
+        </w:tc>
+        <w:tc>
+          <w:tcPr>
+            <w:tcW w:w="2694" w:type="dxa"/>
+            <w:gridSpan w:val="2"/>
+            <w:tcBorders>
+              <w:top w:val="single" w:sz="2" w:space="0" w:color="auto"/>
+              <w:left w:val="single" w:sz="2" w:space="0" w:color="auto"/>
+              <w:bottom w:val="single" w:sz="2" w:space="0" w:color="auto"/>
+            </w:tcBorders>
+          </w:tcPr>
+          <w:p>
+            <w:pPr>
+              <w:jc w:val="center"/>
+              <w:rPr>
+                <w:sz w:val="20"/>
+                <w:szCs w:val="20"/>
+                <w:lang w:val="en-US"/>
+              </w:rPr>
+            </w:pPr>
+            <w:r>
+              <w:rPr>
+                <w:sz w:val="20"/>
+                <w:szCs w:val="20"/>
+              </w:rPr>
+              <w:t>–</w:t>
+            </w:r>
+          </w:p>
+        </w:tc>
+      </w:tr>
+      <w:tr>
+        <w:tblPrEx>
+          <w:tblBorders>
+            <w:top w:val="double" w:sz="4" w:space="0" w:color="auto"/>
+            <w:left w:val="double" w:sz="4" w:space="0" w:color="auto"/>
+            <w:bottom w:val="double" w:sz="4" w:space="0" w:color="auto"/>
+            <w:right w:val="double" w:sz="4" w:space="0" w:color="auto"/>
+            <w:insideH w:val="double" w:sz="4" w:space="0" w:color="auto"/>
+            <w:insideV w:val="double" w:sz="4" w:space="0" w:color="auto"/>
+          </w:tblBorders>
+          <w:tblLook w:val="0000" w:firstRow="0" w:lastRow="0" w:firstColumn="0" w:lastColumn="0" w:noHBand="0" w:noVBand="0"/>
+        </w:tblPrEx>
+        <w:trPr>
+          <w:trHeight w:val="189"/>
+        </w:trPr>
+        <w:tc>
+          <w:tcPr>
+            <w:tcW w:w="1560" w:type="dxa"/>
+            <w:gridSpan w:val="4"/>
+            <w:tcBorders>
+              <w:top w:val="single" w:sz="2" w:space="0" w:color="auto"/>
+              <w:left w:val="double" w:sz="4" w:space="0" w:color="auto"/>
+              <w:bottom w:val="single" w:sz="2" w:space="0" w:color="auto"/>
+              <w:right w:val="single" w:sz="2" w:space="0" w:color="auto"/>
+            </w:tcBorders>
+          </w:tcPr>
+          <w:p>
+            <w:pPr>
+              <w:jc w:val="center"/>
+              <w:rPr>
+                <w:sz w:val="20"/>
+                <w:szCs w:val="20"/>
+              </w:rPr>
+            </w:pPr>
+            <w:proofErr w:type="gramStart"/>
+            <w:r>
+              <w:rPr>
+                <w:sz w:val="20"/>
+                <w:szCs w:val="20"/>
+              </w:rPr>
+              <w:t xml:space="preserve">1</w:t>
+            </w:r>
+          </w:p>
+        </w:tc>
+        <w:tc>
+          <w:tcPr>
+            <w:tcW w:w="1559" w:type="dxa"/>
+            <w:gridSpan w:val="3"/>
+            <w:tcBorders>
+              <w:top w:val="single" w:sz="2" w:space="0" w:color="auto"/>
+              <w:left w:val="single" w:sz="2" w:space="0" w:color="auto"/>
+              <w:bottom w:val="single" w:sz="2" w:space="0" w:color="auto"/>
+              <w:right w:val="single" w:sz="2" w:space="0" w:color="auto"/>
+            </w:tcBorders>
+          </w:tcPr>
+          <w:p>
+            <w:pPr>
+              <w:jc w:val="center"/>
+              <w:rPr>
+                <w:sz w:val="20"/>
+                <w:szCs w:val="20"/>
+                <w:lang w:val="en-US"/>
+              </w:rPr>
+            </w:pPr>
+            <w:r>
+              <w:rPr>
+                <w:sz w:val="20"/>
+                <w:szCs w:val="20"/>
+                <w:lang w:val="en-US"/>
+              </w:rPr>
+              <w:t xml:space="preserve">401754.15</w:t>
+            </w:r>
+          </w:p>
+        </w:tc>
+        <w:tc>
+          <w:tcPr>
+            <w:tcW w:w="1701" w:type="dxa"/>
+            <w:gridSpan w:val="2"/>
+            <w:tcBorders>
+              <w:top w:val="single" w:sz="2" w:space="0" w:color="auto"/>
+              <w:left w:val="single" w:sz="2" w:space="0" w:color="auto"/>
+              <w:bottom w:val="single" w:sz="2" w:space="0" w:color="auto"/>
+              <w:right w:val="single" w:sz="2" w:space="0" w:color="auto"/>
+            </w:tcBorders>
+          </w:tcPr>
+          <w:p>
+            <w:pPr>
+              <w:jc w:val="center"/>
+              <w:rPr>
+                <w:sz w:val="20"/>
+                <w:szCs w:val="20"/>
+                <w:lang w:val="en-US"/>
+              </w:rPr>
+            </w:pPr>
+            <w:r>
+              <w:rPr>
+                <w:sz w:val="20"/>
+                <w:szCs w:val="20"/>
+                <w:lang w:val="en-US"/>
+              </w:rPr>
+              <w:t xml:space="preserve">1324808.29</w:t>
+            </w:r>
+          </w:p>
+        </w:tc>
+        <w:tc>
+          <w:tcPr>
+            <w:tcW w:w="2692" w:type="dxa"/>
+            <w:gridSpan w:val="5"/>
+            <w:tcBorders>
+              <w:top w:val="single" w:sz="2" w:space="0" w:color="auto"/>
+              <w:left w:val="single" w:sz="2" w:space="0" w:color="auto"/>
+              <w:bottom w:val="single" w:sz="2" w:space="0" w:color="auto"/>
+              <w:right w:val="single" w:sz="2" w:space="0" w:color="auto"/>
+            </w:tcBorders>
+          </w:tcPr>
+          <w:p>
+            <w:pPr>
+              <w:jc w:val="center"/>
+              <w:rPr>
+                <w:sz w:val="20"/>
+                <w:szCs w:val="20"/>
+                <w:lang w:val="en-US"/>
+              </w:rPr>
+            </w:pPr>
+            <w:r>
+              <w:rPr>
+                <w:sz w:val="20"/>
+                <w:szCs w:val="20"/>
+                <w:lang w:val="en-US"/>
+              </w:rPr>
+              <w:t xml:space="preserve">0.2</w:t>
+            </w:r>
+          </w:p>
+        </w:tc>
+        <w:tc>
+          <w:tcPr>
+            <w:tcW w:w="2694" w:type="dxa"/>
+            <w:gridSpan w:val="2"/>
+            <w:tcBorders>
+              <w:top w:val="single" w:sz="2" w:space="0" w:color="auto"/>
+              <w:left w:val="single" w:sz="2" w:space="0" w:color="auto"/>
+              <w:bottom w:val="single" w:sz="2" w:space="0" w:color="auto"/>
+            </w:tcBorders>
+          </w:tcPr>
+          <w:p>
+            <w:pPr>
+              <w:jc w:val="center"/>
+              <w:rPr>
+                <w:sz w:val="20"/>
+                <w:szCs w:val="20"/>
+                <w:lang w:val="en-US"/>
+              </w:rPr>
+            </w:pPr>
+            <w:r>
+              <w:rPr>
+                <w:sz w:val="20"/>
+                <w:szCs w:val="20"/>
+              </w:rPr>
+              <w:t>–</w:t>
+            </w:r>
+          </w:p>
+        </w:tc>
+      </w:tr>
+      <w:tr>
+        <w:tblPrEx>
+          <w:tblBorders>
+            <w:top w:val="double" w:sz="4" w:space="0" w:color="auto"/>
+            <w:left w:val="double" w:sz="4" w:space="0" w:color="auto"/>
+            <w:bottom w:val="double" w:sz="4" w:space="0" w:color="auto"/>
+            <w:right w:val="double" w:sz="4" w:space="0" w:color="auto"/>
+            <w:insideH w:val="double" w:sz="4" w:space="0" w:color="auto"/>
+            <w:insideV w:val="double" w:sz="4" w:space="0" w:color="auto"/>
+          </w:tblBorders>
+          <w:tblLook w:val="0000" w:firstRow="0" w:lastRow="0" w:firstColumn="0" w:lastColumn="0" w:noHBand="0" w:noVBand="0"/>
+        </w:tblPrEx>
+        <w:trPr>
+          <w:trHeight w:val="173"/>
+        </w:trPr>
+        <w:tc>
+          <w:tcPr>
+            <w:tcW w:w="10206" w:type="dxa"/>
+            <w:gridSpan w:val="16"/>
+            <w:tcBorders>
+              <w:top w:val="single" w:sz="2" w:space="0" w:color="auto"/>
+              <w:left w:val="double" w:sz="4" w:space="0" w:color="auto"/>
+              <w:bottom w:val="single" w:sz="2" w:space="0" w:color="auto"/>
+            </w:tcBorders>
+          </w:tcPr>
+          <w:p>
+            <w:pPr>
+              <w:ind w:left="108"/>
+              <w:jc w:val="center"/>
+              <w:rPr>
+                <w:bCs/>
+                <w:sz w:val="22"/>
+                <w:szCs w:val="22"/>
+                <w:lang w:val="en-US"/>
+              </w:rPr>
+            </w:pPr>
+            <w:bookmarkStart w:id="8" w:name="_GoBack"/>
+            <w:bookmarkEnd w:id="8"/>
+          </w:p>
+        </w:tc>
+      </w:tr>
+      <w:tr>
+        <w:tblPrEx>
+          <w:tblBorders>
+            <w:top w:val="double" w:sz="4" w:space="0" w:color="auto"/>
+            <w:left w:val="double" w:sz="4" w:space="0" w:color="auto"/>
+            <w:bottom w:val="double" w:sz="4" w:space="0" w:color="auto"/>
+            <w:right w:val="double" w:sz="4" w:space="0" w:color="auto"/>
+            <w:insideH w:val="double" w:sz="4" w:space="0" w:color="auto"/>
+            <w:insideV w:val="double" w:sz="4" w:space="0" w:color="auto"/>
+          </w:tblBorders>
+          <w:tblLook w:val="0000" w:firstRow="0" w:lastRow="0" w:firstColumn="0" w:lastColumn="0" w:noHBand="0" w:noVBand="0"/>
+        </w:tblPrEx>
+        <w:trPr>
+          <w:trHeight w:val="173"/>
+        </w:trPr>
+        <w:tc>
+          <w:tcPr>
+            <w:tcW w:w="10206" w:type="dxa"/>
+            <w:gridSpan w:val="16"/>
+            <w:tcBorders>
+              <w:top w:val="single" w:sz="2" w:space="0" w:color="auto"/>
+              <w:left w:val="double" w:sz="4" w:space="0" w:color="auto"/>
+              <w:bottom w:val="single" w:sz="2" w:space="0" w:color="auto"/>
+            </w:tcBorders>
+          </w:tcPr>
+          <w:p>
+            <w:pPr>
+              <w:ind w:left="108"/>
+              <w:jc w:val="center"/>
+              <w:rPr>
+                <w:bCs/>
+                <w:sz w:val="22"/>
+                <w:szCs w:val="22"/>
+                <w:lang w:val="en-US"/>
+              </w:rPr>
+            </w:pPr>
+            <w:r>
+              <w:rPr>
+                <w:bCs/>
+                <w:sz w:val="22"/>
+                <w:szCs w:val="22"/>
+                <w:lang w:val="en-US"/>
+              </w:rPr>
+              <w:t xml:space="preserve">2</w:t>
+            </w:r>
+          </w:p>
+        </w:tc>
+      </w:tr>
+      <w:tr>
+        <w:tblPrEx>
+          <w:tblBorders>
+            <w:top w:val="double" w:sz="4" w:space="0" w:color="auto"/>
+            <w:left w:val="double" w:sz="4" w:space="0" w:color="auto"/>
+            <w:bottom w:val="double" w:sz="4" w:space="0" w:color="auto"/>
+            <w:right w:val="double" w:sz="4" w:space="0" w:color="auto"/>
+            <w:insideH w:val="double" w:sz="4" w:space="0" w:color="auto"/>
+            <w:insideV w:val="double" w:sz="4" w:space="0" w:color="auto"/>
+          </w:tblBorders>
+          <w:tblLook w:val="0000" w:firstRow="0" w:lastRow="0" w:firstColumn="0" w:lastColumn="0" w:noHBand="0" w:noVBand="0"/>
+        </w:tblPrEx>
+        <w:trPr>
+          <w:trHeight w:val="189"/>
+        </w:trPr>
+        <w:tc>
+          <w:tcPr>
+            <w:tcW w:w="1560" w:type="dxa"/>
+            <w:gridSpan w:val="4"/>
+            <w:tcBorders>
+              <w:top w:val="single" w:sz="2" w:space="0" w:color="auto"/>
+              <w:left w:val="double" w:sz="4" w:space="0" w:color="auto"/>
+              <w:bottom w:val="single" w:sz="2" w:space="0" w:color="auto"/>
+              <w:right w:val="single" w:sz="2" w:space="0" w:color="auto"/>
+            </w:tcBorders>
+          </w:tcPr>
+          <w:p>
+            <w:pPr>
+              <w:jc w:val="center"/>
+              <w:rPr>
+                <w:sz w:val="20"/>
+                <w:szCs w:val="20"/>
+              </w:rPr>
+            </w:pPr>
+            <w:proofErr w:type="gramStart"/>
+            <w:r>
+              <w:rPr>
+                <w:sz w:val="20"/>
+                <w:szCs w:val="20"/>
+              </w:rPr>
+              <w:t xml:space="preserve">1</w:t>
+            </w:r>
+          </w:p>
+        </w:tc>
+        <w:tc>
+          <w:tcPr>
+            <w:tcW w:w="1559" w:type="dxa"/>
+            <w:gridSpan w:val="3"/>
+            <w:tcBorders>
+              <w:top w:val="single" w:sz="2" w:space="0" w:color="auto"/>
+              <w:left w:val="single" w:sz="2" w:space="0" w:color="auto"/>
+              <w:bottom w:val="single" w:sz="2" w:space="0" w:color="auto"/>
+              <w:right w:val="single" w:sz="2" w:space="0" w:color="auto"/>
+            </w:tcBorders>
+          </w:tcPr>
+          <w:p>
+            <w:pPr>
+              <w:jc w:val="center"/>
+              <w:rPr>
+                <w:sz w:val="20"/>
+                <w:szCs w:val="20"/>
+                <w:lang w:val="en-US"/>
+              </w:rPr>
+            </w:pPr>
+            <w:r>
+              <w:rPr>
+                <w:sz w:val="20"/>
+                <w:szCs w:val="20"/>
+                <w:lang w:val="en-US"/>
+              </w:rPr>
+              <w:t xml:space="preserve">401754.15</w:t>
+            </w:r>
+          </w:p>
+        </w:tc>
+        <w:tc>
+          <w:tcPr>
+            <w:tcW w:w="1701" w:type="dxa"/>
+            <w:gridSpan w:val="2"/>
+            <w:tcBorders>
+              <w:top w:val="single" w:sz="2" w:space="0" w:color="auto"/>
+              <w:left w:val="single" w:sz="2" w:space="0" w:color="auto"/>
+              <w:bottom w:val="single" w:sz="2" w:space="0" w:color="auto"/>
+              <w:right w:val="single" w:sz="2" w:space="0" w:color="auto"/>
+            </w:tcBorders>
+          </w:tcPr>
+          <w:p>
+            <w:pPr>
+              <w:jc w:val="center"/>
+              <w:rPr>
+                <w:sz w:val="20"/>
+                <w:szCs w:val="20"/>
+                <w:lang w:val="en-US"/>
+              </w:rPr>
+            </w:pPr>
+            <w:r>
+              <w:rPr>
+                <w:sz w:val="20"/>
+                <w:szCs w:val="20"/>
+                <w:lang w:val="en-US"/>
+              </w:rPr>
+              <w:t xml:space="preserve">1324808.29</w:t>
+            </w:r>
+          </w:p>
+        </w:tc>
+        <w:tc>
+          <w:tcPr>
+            <w:tcW w:w="2692" w:type="dxa"/>
+            <w:gridSpan w:val="5"/>
+            <w:tcBorders>
+              <w:top w:val="single" w:sz="2" w:space="0" w:color="auto"/>
+              <w:left w:val="single" w:sz="2" w:space="0" w:color="auto"/>
+              <w:bottom w:val="single" w:sz="2" w:space="0" w:color="auto"/>
+              <w:right w:val="single" w:sz="2" w:space="0" w:color="auto"/>
+            </w:tcBorders>
+          </w:tcPr>
+          <w:p>
+            <w:pPr>
+              <w:jc w:val="center"/>
+              <w:rPr>
+                <w:sz w:val="20"/>
+                <w:szCs w:val="20"/>
+                <w:lang w:val="en-US"/>
+              </w:rPr>
+            </w:pPr>
+            <w:r>
+              <w:rPr>
+                <w:sz w:val="20"/>
+                <w:szCs w:val="20"/>
+                <w:lang w:val="en-US"/>
+              </w:rPr>
+              <w:t xml:space="preserve">0.2</w:t>
+            </w:r>
+          </w:p>
+        </w:tc>
+        <w:tc>
+          <w:tcPr>
+            <w:tcW w:w="2694" w:type="dxa"/>
+            <w:gridSpan w:val="2"/>
+            <w:tcBorders>
+              <w:top w:val="single" w:sz="2" w:space="0" w:color="auto"/>
+              <w:left w:val="single" w:sz="2" w:space="0" w:color="auto"/>
+              <w:bottom w:val="single" w:sz="2" w:space="0" w:color="auto"/>
+            </w:tcBorders>
+          </w:tcPr>
+          <w:p>
+            <w:pPr>
+              <w:jc w:val="center"/>
+              <w:rPr>
+                <w:sz w:val="20"/>
+                <w:szCs w:val="20"/>
+                <w:lang w:val="en-US"/>
+              </w:rPr>
+            </w:pPr>
+            <w:r>
+              <w:rPr>
+                <w:sz w:val="20"/>
+                <w:szCs w:val="20"/>
+              </w:rPr>
+              <w:t>–</w:t>
+            </w:r>
+          </w:p>
+        </w:tc>
+      </w:tr>
+      <w:tr>
+        <w:tblPrEx>
+          <w:tblBorders>
+            <w:top w:val="double" w:sz="4" w:space="0" w:color="auto"/>
+            <w:left w:val="double" w:sz="4" w:space="0" w:color="auto"/>
+            <w:bottom w:val="double" w:sz="4" w:space="0" w:color="auto"/>
+            <w:right w:val="double" w:sz="4" w:space="0" w:color="auto"/>
+            <w:insideH w:val="double" w:sz="4" w:space="0" w:color="auto"/>
+            <w:insideV w:val="double" w:sz="4" w:space="0" w:color="auto"/>
+          </w:tblBorders>
+          <w:tblLook w:val="0000" w:firstRow="0" w:lastRow="0" w:firstColumn="0" w:lastColumn="0" w:noHBand="0" w:noVBand="0"/>
+        </w:tblPrEx>
+        <w:trPr>
+          <w:trHeight w:val="189"/>
+        </w:trPr>
+        <w:tc>
+          <w:tcPr>
+            <w:tcW w:w="1560" w:type="dxa"/>
+            <w:gridSpan w:val="4"/>
+            <w:tcBorders>
+              <w:top w:val="single" w:sz="2" w:space="0" w:color="auto"/>
+              <w:left w:val="double" w:sz="4" w:space="0" w:color="auto"/>
+              <w:bottom w:val="single" w:sz="2" w:space="0" w:color="auto"/>
+              <w:right w:val="single" w:sz="2" w:space="0" w:color="auto"/>
+            </w:tcBorders>
+          </w:tcPr>
+          <w:p>
+            <w:pPr>
+              <w:jc w:val="center"/>
+              <w:rPr>
+                <w:sz w:val="20"/>
+                <w:szCs w:val="20"/>
+              </w:rPr>
+            </w:pPr>
+            <w:proofErr w:type="gramStart"/>
+            <w:r>
+              <w:rPr>
+                <w:sz w:val="20"/>
+                <w:szCs w:val="20"/>
+              </w:rPr>
+              <w:t xml:space="preserve">4</w:t>
+            </w:r>
+          </w:p>
+        </w:tc>
+        <w:tc>
+          <w:tcPr>
+            <w:tcW w:w="1559" w:type="dxa"/>
+            <w:gridSpan w:val="3"/>
+            <w:tcBorders>
+              <w:top w:val="single" w:sz="2" w:space="0" w:color="auto"/>
+              <w:left w:val="single" w:sz="2" w:space="0" w:color="auto"/>
+              <w:bottom w:val="single" w:sz="2" w:space="0" w:color="auto"/>
+              <w:right w:val="single" w:sz="2" w:space="0" w:color="auto"/>
+            </w:tcBorders>
+          </w:tcPr>
+          <w:p>
+            <w:pPr>
+              <w:jc w:val="center"/>
+              <w:rPr>
+                <w:sz w:val="20"/>
+                <w:szCs w:val="20"/>
+                <w:lang w:val="en-US"/>
+              </w:rPr>
+            </w:pPr>
+            <w:r>
+              <w:rPr>
+                <w:sz w:val="20"/>
+                <w:szCs w:val="20"/>
+                <w:lang w:val="en-US"/>
+              </w:rPr>
+              <w:t xml:space="preserve">401749.73</w:t>
+            </w:r>
+          </w:p>
+        </w:tc>
+        <w:tc>
+          <w:tcPr>
+            <w:tcW w:w="1701" w:type="dxa"/>
+            <w:gridSpan w:val="2"/>
+            <w:tcBorders>
+              <w:top w:val="single" w:sz="2" w:space="0" w:color="auto"/>
+              <w:left w:val="single" w:sz="2" w:space="0" w:color="auto"/>
+              <w:bottom w:val="single" w:sz="2" w:space="0" w:color="auto"/>
+              <w:right w:val="single" w:sz="2" w:space="0" w:color="auto"/>
+            </w:tcBorders>
+          </w:tcPr>
+          <w:p>
+            <w:pPr>
+              <w:jc w:val="center"/>
+              <w:rPr>
+                <w:sz w:val="20"/>
+                <w:szCs w:val="20"/>
+                <w:lang w:val="en-US"/>
+              </w:rPr>
+            </w:pPr>
+            <w:r>
+              <w:rPr>
+                <w:sz w:val="20"/>
+                <w:szCs w:val="20"/>
+                <w:lang w:val="en-US"/>
+              </w:rPr>
+              <w:t xml:space="preserve">1324809.85</w:t>
+            </w:r>
+          </w:p>
+        </w:tc>
+        <w:tc>
+          <w:tcPr>
+            <w:tcW w:w="2692" w:type="dxa"/>
+            <w:gridSpan w:val="5"/>
+            <w:tcBorders>
+              <w:top w:val="single" w:sz="2" w:space="0" w:color="auto"/>
+              <w:left w:val="single" w:sz="2" w:space="0" w:color="auto"/>
+              <w:bottom w:val="single" w:sz="2" w:space="0" w:color="auto"/>
+              <w:right w:val="single" w:sz="2" w:space="0" w:color="auto"/>
+            </w:tcBorders>
+          </w:tcPr>
+          <w:p>
+            <w:pPr>
+              <w:jc w:val="center"/>
+              <w:rPr>
+                <w:sz w:val="20"/>
+                <w:szCs w:val="20"/>
+                <w:lang w:val="en-US"/>
+              </w:rPr>
+            </w:pPr>
+            <w:r>
+              <w:rPr>
+                <w:sz w:val="20"/>
+                <w:szCs w:val="20"/>
+                <w:lang w:val="en-US"/>
+              </w:rPr>
+              <w:t xml:space="preserve">0.2</w:t>
+            </w:r>
+          </w:p>
+        </w:tc>
+        <w:tc>
+          <w:tcPr>
+            <w:tcW w:w="2694" w:type="dxa"/>
+            <w:gridSpan w:val="2"/>
+            <w:tcBorders>
+              <w:top w:val="single" w:sz="2" w:space="0" w:color="auto"/>
+              <w:left w:val="single" w:sz="2" w:space="0" w:color="auto"/>
+              <w:bottom w:val="single" w:sz="2" w:space="0" w:color="auto"/>
+            </w:tcBorders>
+          </w:tcPr>
+          <w:p>
+            <w:pPr>
+              <w:jc w:val="center"/>
+              <w:rPr>
+                <w:sz w:val="20"/>
+                <w:szCs w:val="20"/>
+                <w:lang w:val="en-US"/>
+              </w:rPr>
+            </w:pPr>
+            <w:r>
+              <w:rPr>
+                <w:sz w:val="20"/>
+                <w:szCs w:val="20"/>
+              </w:rPr>
+              <w:t>–</w:t>
+            </w:r>
+          </w:p>
+        </w:tc>
+      </w:tr>
+      <w:tr>
+        <w:tblPrEx>
+          <w:tblBorders>
+            <w:top w:val="double" w:sz="4" w:space="0" w:color="auto"/>
+            <w:left w:val="double" w:sz="4" w:space="0" w:color="auto"/>
+            <w:bottom w:val="double" w:sz="4" w:space="0" w:color="auto"/>
+            <w:right w:val="double" w:sz="4" w:space="0" w:color="auto"/>
+            <w:insideH w:val="double" w:sz="4" w:space="0" w:color="auto"/>
+            <w:insideV w:val="double" w:sz="4" w:space="0" w:color="auto"/>
+          </w:tblBorders>
+          <w:tblLook w:val="0000" w:firstRow="0" w:lastRow="0" w:firstColumn="0" w:lastColumn="0" w:noHBand="0" w:noVBand="0"/>
+        </w:tblPrEx>
+        <w:trPr>
+          <w:trHeight w:val="189"/>
+        </w:trPr>
+        <w:tc>
+          <w:tcPr>
+            <w:tcW w:w="1560" w:type="dxa"/>
+            <w:gridSpan w:val="4"/>
+            <w:tcBorders>
+              <w:top w:val="single" w:sz="2" w:space="0" w:color="auto"/>
+              <w:left w:val="double" w:sz="4" w:space="0" w:color="auto"/>
+              <w:bottom w:val="single" w:sz="2" w:space="0" w:color="auto"/>
+              <w:right w:val="single" w:sz="2" w:space="0" w:color="auto"/>
+            </w:tcBorders>
+          </w:tcPr>
+          <w:p>
+            <w:pPr>
+              <w:jc w:val="center"/>
+              <w:rPr>
+                <w:sz w:val="20"/>
+                <w:szCs w:val="20"/>
+              </w:rPr>
+            </w:pPr>
+            <w:proofErr w:type="gramStart"/>
+            <w:r>
+              <w:rPr>
+                <w:sz w:val="20"/>
+                <w:szCs w:val="20"/>
+              </w:rPr>
+              <w:t xml:space="preserve">н2</w:t>
+            </w:r>
+          </w:p>
+        </w:tc>
+        <w:tc>
+          <w:tcPr>
+            <w:tcW w:w="1559" w:type="dxa"/>
+            <w:gridSpan w:val="3"/>
+            <w:tcBorders>
+              <w:top w:val="single" w:sz="2" w:space="0" w:color="auto"/>
+              <w:left w:val="single" w:sz="2" w:space="0" w:color="auto"/>
+              <w:bottom w:val="single" w:sz="2" w:space="0" w:color="auto"/>
+              <w:right w:val="single" w:sz="2" w:space="0" w:color="auto"/>
+            </w:tcBorders>
+          </w:tcPr>
+          <w:p>
+            <w:pPr>
+              <w:jc w:val="center"/>
+              <w:rPr>
+                <w:sz w:val="20"/>
+                <w:szCs w:val="20"/>
+                <w:lang w:val="en-US"/>
+              </w:rPr>
+            </w:pPr>
+            <w:r>
+              <w:rPr>
+                <w:sz w:val="20"/>
+                <w:szCs w:val="20"/>
+                <w:lang w:val="en-US"/>
+              </w:rPr>
+              <w:t xml:space="preserve">401750.64</w:t>
+            </w:r>
+          </w:p>
+        </w:tc>
+        <w:tc>
+          <w:tcPr>
+            <w:tcW w:w="1701" w:type="dxa"/>
+            <w:gridSpan w:val="2"/>
+            <w:tcBorders>
+              <w:top w:val="single" w:sz="2" w:space="0" w:color="auto"/>
+              <w:left w:val="single" w:sz="2" w:space="0" w:color="auto"/>
+              <w:bottom w:val="single" w:sz="2" w:space="0" w:color="auto"/>
+              <w:right w:val="single" w:sz="2" w:space="0" w:color="auto"/>
+            </w:tcBorders>
+          </w:tcPr>
+          <w:p>
+            <w:pPr>
+              <w:jc w:val="center"/>
+              <w:rPr>
+                <w:sz w:val="20"/>
+                <w:szCs w:val="20"/>
+                <w:lang w:val="en-US"/>
+              </w:rPr>
+            </w:pPr>
+            <w:r>
+              <w:rPr>
+                <w:sz w:val="20"/>
+                <w:szCs w:val="20"/>
+                <w:lang w:val="en-US"/>
+              </w:rPr>
+              <w:t xml:space="preserve">1324812.89</w:t>
+            </w:r>
+          </w:p>
+        </w:tc>
+        <w:tc>
+          <w:tcPr>
+            <w:tcW w:w="2692" w:type="dxa"/>
+            <w:gridSpan w:val="5"/>
+            <w:tcBorders>
+              <w:top w:val="single" w:sz="2" w:space="0" w:color="auto"/>
+              <w:left w:val="single" w:sz="2" w:space="0" w:color="auto"/>
+              <w:bottom w:val="single" w:sz="2" w:space="0" w:color="auto"/>
+              <w:right w:val="single" w:sz="2" w:space="0" w:color="auto"/>
+            </w:tcBorders>
+          </w:tcPr>
+          <w:p>
+            <w:pPr>
+              <w:jc w:val="center"/>
+              <w:rPr>
+                <w:sz w:val="20"/>
+                <w:szCs w:val="20"/>
+                <w:lang w:val="en-US"/>
+              </w:rPr>
+            </w:pPr>
+            <w:r>
+              <w:rPr>
+                <w:sz w:val="20"/>
+                <w:szCs w:val="20"/>
+                <w:lang w:val="en-US"/>
+              </w:rPr>
+              <w:t xml:space="preserve">0.2</w:t>
+            </w:r>
+          </w:p>
+        </w:tc>
+        <w:tc>
+          <w:tcPr>
+            <w:tcW w:w="2694" w:type="dxa"/>
+            <w:gridSpan w:val="2"/>
+            <w:tcBorders>
+              <w:top w:val="single" w:sz="2" w:space="0" w:color="auto"/>
+              <w:left w:val="single" w:sz="2" w:space="0" w:color="auto"/>
+              <w:bottom w:val="single" w:sz="2" w:space="0" w:color="auto"/>
+            </w:tcBorders>
+          </w:tcPr>
+          <w:p>
+            <w:pPr>
+              <w:jc w:val="center"/>
+              <w:rPr>
+                <w:sz w:val="20"/>
+                <w:szCs w:val="20"/>
+                <w:lang w:val="en-US"/>
+              </w:rPr>
+            </w:pPr>
+            <w:r>
+              <w:rPr>
+                <w:sz w:val="20"/>
+                <w:szCs w:val="20"/>
+              </w:rPr>
+              <w:t>–</w:t>
+            </w:r>
+          </w:p>
+        </w:tc>
+      </w:tr>
+      <w:tr>
+        <w:tblPrEx>
+          <w:tblBorders>
+            <w:top w:val="double" w:sz="4" w:space="0" w:color="auto"/>
+            <w:left w:val="double" w:sz="4" w:space="0" w:color="auto"/>
+            <w:bottom w:val="double" w:sz="4" w:space="0" w:color="auto"/>
+            <w:right w:val="double" w:sz="4" w:space="0" w:color="auto"/>
+            <w:insideH w:val="double" w:sz="4" w:space="0" w:color="auto"/>
+            <w:insideV w:val="double" w:sz="4" w:space="0" w:color="auto"/>
+          </w:tblBorders>
+          <w:tblLook w:val="0000" w:firstRow="0" w:lastRow="0" w:firstColumn="0" w:lastColumn="0" w:noHBand="0" w:noVBand="0"/>
+        </w:tblPrEx>
+        <w:trPr>
+          <w:trHeight w:val="189"/>
+        </w:trPr>
+        <w:tc>
+          <w:tcPr>
+            <w:tcW w:w="1560" w:type="dxa"/>
+            <w:gridSpan w:val="4"/>
+            <w:tcBorders>
+              <w:top w:val="single" w:sz="2" w:space="0" w:color="auto"/>
+              <w:left w:val="double" w:sz="4" w:space="0" w:color="auto"/>
+              <w:bottom w:val="single" w:sz="2" w:space="0" w:color="auto"/>
+              <w:right w:val="single" w:sz="2" w:space="0" w:color="auto"/>
+            </w:tcBorders>
+          </w:tcPr>
+          <w:p>
+            <w:pPr>
+              <w:jc w:val="center"/>
+              <w:rPr>
+                <w:sz w:val="20"/>
+                <w:szCs w:val="20"/>
+              </w:rPr>
+            </w:pPr>
+            <w:proofErr w:type="gramStart"/>
+            <w:r>
+              <w:rPr>
+                <w:sz w:val="20"/>
+                <w:szCs w:val="20"/>
+              </w:rPr>
+              <w:t xml:space="preserve">н1</w:t>
+            </w:r>
+          </w:p>
+        </w:tc>
+        <w:tc>
+          <w:tcPr>
+            <w:tcW w:w="1559" w:type="dxa"/>
+            <w:gridSpan w:val="3"/>
+            <w:tcBorders>
+              <w:top w:val="single" w:sz="2" w:space="0" w:color="auto"/>
+              <w:left w:val="single" w:sz="2" w:space="0" w:color="auto"/>
+              <w:bottom w:val="single" w:sz="2" w:space="0" w:color="auto"/>
+              <w:right w:val="single" w:sz="2" w:space="0" w:color="auto"/>
+            </w:tcBorders>
+          </w:tcPr>
+          <w:p>
+            <w:pPr>
+              <w:jc w:val="center"/>
+              <w:rPr>
+                <w:sz w:val="20"/>
+                <w:szCs w:val="20"/>
+                <w:lang w:val="en-US"/>
+              </w:rPr>
+            </w:pPr>
+            <w:r>
+              <w:rPr>
+                <w:sz w:val="20"/>
+                <w:szCs w:val="20"/>
+                <w:lang w:val="en-US"/>
+              </w:rPr>
+              <w:t xml:space="preserve">401755.10</w:t>
+            </w:r>
+          </w:p>
+        </w:tc>
+        <w:tc>
+          <w:tcPr>
+            <w:tcW w:w="1701" w:type="dxa"/>
+            <w:gridSpan w:val="2"/>
+            <w:tcBorders>
+              <w:top w:val="single" w:sz="2" w:space="0" w:color="auto"/>
+              <w:left w:val="single" w:sz="2" w:space="0" w:color="auto"/>
+              <w:bottom w:val="single" w:sz="2" w:space="0" w:color="auto"/>
+              <w:right w:val="single" w:sz="2" w:space="0" w:color="auto"/>
+            </w:tcBorders>
+          </w:tcPr>
+          <w:p>
+            <w:pPr>
+              <w:jc w:val="center"/>
+              <w:rPr>
+                <w:sz w:val="20"/>
+                <w:szCs w:val="20"/>
+                <w:lang w:val="en-US"/>
+              </w:rPr>
+            </w:pPr>
+            <w:r>
+              <w:rPr>
+                <w:sz w:val="20"/>
+                <w:szCs w:val="20"/>
+                <w:lang w:val="en-US"/>
+              </w:rPr>
+              <w:t xml:space="preserve">1324811.44</w:t>
+            </w:r>
+          </w:p>
+        </w:tc>
+        <w:tc>
+          <w:tcPr>
+            <w:tcW w:w="2692" w:type="dxa"/>
+            <w:gridSpan w:val="5"/>
+            <w:tcBorders>
+              <w:top w:val="single" w:sz="2" w:space="0" w:color="auto"/>
+              <w:left w:val="single" w:sz="2" w:space="0" w:color="auto"/>
+              <w:bottom w:val="single" w:sz="2" w:space="0" w:color="auto"/>
+              <w:right w:val="single" w:sz="2" w:space="0" w:color="auto"/>
+            </w:tcBorders>
+          </w:tcPr>
+          <w:p>
+            <w:pPr>
+              <w:jc w:val="center"/>
+              <w:rPr>
+                <w:sz w:val="20"/>
+                <w:szCs w:val="20"/>
+                <w:lang w:val="en-US"/>
+              </w:rPr>
+            </w:pPr>
+            <w:r>
+              <w:rPr>
+                <w:sz w:val="20"/>
+                <w:szCs w:val="20"/>
+                <w:lang w:val="en-US"/>
+              </w:rPr>
+              <w:t xml:space="preserve">0.2</w:t>
+            </w:r>
+          </w:p>
+        </w:tc>
+        <w:tc>
+          <w:tcPr>
+            <w:tcW w:w="2694" w:type="dxa"/>
+            <w:gridSpan w:val="2"/>
+            <w:tcBorders>
+              <w:top w:val="single" w:sz="2" w:space="0" w:color="auto"/>
+              <w:left w:val="single" w:sz="2" w:space="0" w:color="auto"/>
+              <w:bottom w:val="single" w:sz="2" w:space="0" w:color="auto"/>
+            </w:tcBorders>
+          </w:tcPr>
+          <w:p>
+            <w:pPr>
+              <w:jc w:val="center"/>
+              <w:rPr>
+                <w:sz w:val="20"/>
+                <w:szCs w:val="20"/>
+                <w:lang w:val="en-US"/>
+              </w:rPr>
+            </w:pPr>
+            <w:r>
+              <w:rPr>
+                <w:sz w:val="20"/>
+                <w:szCs w:val="20"/>
+              </w:rPr>
+              <w:t>–</w:t>
+            </w:r>
+          </w:p>
+        </w:tc>
+      </w:tr>
+      <w:tr>
+        <w:tblPrEx>
+          <w:tblBorders>
+            <w:top w:val="double" w:sz="4" w:space="0" w:color="auto"/>
+            <w:left w:val="double" w:sz="4" w:space="0" w:color="auto"/>
+            <w:bottom w:val="double" w:sz="4" w:space="0" w:color="auto"/>
+            <w:right w:val="double" w:sz="4" w:space="0" w:color="auto"/>
+            <w:insideH w:val="double" w:sz="4" w:space="0" w:color="auto"/>
+            <w:insideV w:val="double" w:sz="4" w:space="0" w:color="auto"/>
+          </w:tblBorders>
+          <w:tblLook w:val="0000" w:firstRow="0" w:lastRow="0" w:firstColumn="0" w:lastColumn="0" w:noHBand="0" w:noVBand="0"/>
+        </w:tblPrEx>
+        <w:trPr>
+          <w:trHeight w:val="189"/>
+        </w:trPr>
+        <w:tc>
+          <w:tcPr>
+            <w:tcW w:w="1560" w:type="dxa"/>
+            <w:gridSpan w:val="4"/>
+            <w:tcBorders>
+              <w:top w:val="single" w:sz="2" w:space="0" w:color="auto"/>
+              <w:left w:val="double" w:sz="4" w:space="0" w:color="auto"/>
+              <w:bottom w:val="single" w:sz="2" w:space="0" w:color="auto"/>
+              <w:right w:val="single" w:sz="2" w:space="0" w:color="auto"/>
+            </w:tcBorders>
+          </w:tcPr>
+          <w:p>
+            <w:pPr>
+              <w:jc w:val="center"/>
+              <w:rPr>
+                <w:sz w:val="20"/>
+                <w:szCs w:val="20"/>
+              </w:rPr>
+            </w:pPr>
+            <w:proofErr w:type="gramStart"/>
+            <w:r>
+              <w:rPr>
+                <w:sz w:val="20"/>
+                <w:szCs w:val="20"/>
+              </w:rPr>
+              <w:t xml:space="preserve">1</w:t>
+            </w:r>
+          </w:p>
+        </w:tc>
+        <w:tc>
+          <w:tcPr>
+            <w:tcW w:w="1559" w:type="dxa"/>
+            <w:gridSpan w:val="3"/>
+            <w:tcBorders>
+              <w:top w:val="single" w:sz="2" w:space="0" w:color="auto"/>
+              <w:left w:val="single" w:sz="2" w:space="0" w:color="auto"/>
+              <w:bottom w:val="single" w:sz="2" w:space="0" w:color="auto"/>
+              <w:right w:val="single" w:sz="2" w:space="0" w:color="auto"/>
+            </w:tcBorders>
+          </w:tcPr>
+          <w:p>
+            <w:pPr>
+              <w:jc w:val="center"/>
+              <w:rPr>
+                <w:sz w:val="20"/>
+                <w:szCs w:val="20"/>
+                <w:lang w:val="en-US"/>
+              </w:rPr>
+            </w:pPr>
+            <w:r>
+              <w:rPr>
+                <w:sz w:val="20"/>
+                <w:szCs w:val="20"/>
+                <w:lang w:val="en-US"/>
+              </w:rPr>
+              <w:t xml:space="preserve">401754.15</w:t>
+            </w:r>
+          </w:p>
+        </w:tc>
+        <w:tc>
+          <w:tcPr>
+            <w:tcW w:w="1701" w:type="dxa"/>
+            <w:gridSpan w:val="2"/>
+            <w:tcBorders>
+              <w:top w:val="single" w:sz="2" w:space="0" w:color="auto"/>
+              <w:left w:val="single" w:sz="2" w:space="0" w:color="auto"/>
+              <w:bottom w:val="single" w:sz="2" w:space="0" w:color="auto"/>
+              <w:right w:val="single" w:sz="2" w:space="0" w:color="auto"/>
+            </w:tcBorders>
+          </w:tcPr>
+          <w:p>
+            <w:pPr>
+              <w:jc w:val="center"/>
+              <w:rPr>
+                <w:sz w:val="20"/>
+                <w:szCs w:val="20"/>
+                <w:lang w:val="en-US"/>
+              </w:rPr>
+            </w:pPr>
+            <w:r>
+              <w:rPr>
+                <w:sz w:val="20"/>
+                <w:szCs w:val="20"/>
+                <w:lang w:val="en-US"/>
+              </w:rPr>
+              <w:t xml:space="preserve">1324808.29</w:t>
+            </w:r>
+          </w:p>
+        </w:tc>
+        <w:tc>
+          <w:tcPr>
+            <w:tcW w:w="2692" w:type="dxa"/>
+            <w:gridSpan w:val="5"/>
+            <w:tcBorders>
+              <w:top w:val="single" w:sz="2" w:space="0" w:color="auto"/>
+              <w:left w:val="single" w:sz="2" w:space="0" w:color="auto"/>
+              <w:bottom w:val="single" w:sz="2" w:space="0" w:color="auto"/>
+              <w:right w:val="single" w:sz="2" w:space="0" w:color="auto"/>
+            </w:tcBorders>
+          </w:tcPr>
+          <w:p>
+            <w:pPr>
+              <w:jc w:val="center"/>
+              <w:rPr>
+                <w:sz w:val="20"/>
+                <w:szCs w:val="20"/>
+                <w:lang w:val="en-US"/>
+              </w:rPr>
+            </w:pPr>
+            <w:r>
+              <w:rPr>
+                <w:sz w:val="20"/>
+                <w:szCs w:val="20"/>
+                <w:lang w:val="en-US"/>
+              </w:rPr>
+              <w:t xml:space="preserve">0.2</w:t>
+            </w:r>
+          </w:p>
+        </w:tc>
+        <w:tc>
+          <w:tcPr>
+            <w:tcW w:w="2694" w:type="dxa"/>
+            <w:gridSpan w:val="2"/>
+            <w:tcBorders>
+              <w:top w:val="single" w:sz="2" w:space="0" w:color="auto"/>
+              <w:left w:val="single" w:sz="2" w:space="0" w:color="auto"/>
+              <w:bottom w:val="single" w:sz="2" w:space="0" w:color="auto"/>
+            </w:tcBorders>
+          </w:tcPr>
+          <w:p>
+            <w:pPr>
+              <w:jc w:val="center"/>
+              <w:rPr>
+                <w:sz w:val="20"/>
+                <w:szCs w:val="20"/>
+                <w:lang w:val="en-US"/>
+              </w:rPr>
+            </w:pPr>
+            <w:r>
+              <w:rPr>
+                <w:sz w:val="20"/>
+                <w:szCs w:val="20"/>
+              </w:rPr>
+              <w:t>–</w:t>
+            </w:r>
+          </w:p>
+        </w:tc>
+      </w:tr>
+      <w:tr>
+        <w:tblPrEx>
+          <w:tblBorders>
+            <w:top w:val="double" w:sz="4" w:space="0" w:color="auto"/>
+            <w:left w:val="double" w:sz="4" w:space="0" w:color="auto"/>
+            <w:bottom w:val="double" w:sz="4" w:space="0" w:color="auto"/>
+            <w:right w:val="double" w:sz="4" w:space="0" w:color="auto"/>
+            <w:insideH w:val="double" w:sz="4" w:space="0" w:color="auto"/>
+            <w:insideV w:val="double" w:sz="4" w:space="0" w:color="auto"/>
+          </w:tblBorders>
+          <w:tblLook w:val="0000" w:firstRow="0" w:lastRow="0" w:firstColumn="0" w:lastColumn="0" w:noHBand="0" w:noVBand="0"/>
+        </w:tblPrEx>
+        <w:trPr>
+          <w:trHeight w:val="173"/>
+        </w:trPr>
+        <w:tc>
+          <w:tcPr>
+            <w:tcW w:w="10206" w:type="dxa"/>
+            <w:gridSpan w:val="16"/>
+            <w:tcBorders>
+              <w:top w:val="single" w:sz="2" w:space="0" w:color="auto"/>
+              <w:left w:val="double" w:sz="4" w:space="0" w:color="auto"/>
+              <w:bottom w:val="single" w:sz="2" w:space="0" w:color="auto"/>
+            </w:tcBorders>
+          </w:tcPr>
+          <w:p>
+            <w:pPr>
+              <w:ind w:left="108"/>
+              <w:jc w:val="center"/>
+              <w:rPr>
+                <w:bCs/>
+                <w:sz w:val="22"/>
+                <w:szCs w:val="22"/>
+                <w:lang w:val="en-US"/>
+              </w:rPr>
+            </w:pPr>
+            <w:bookmarkStart w:id="8" w:name="_GoBack"/>
+            <w:bookmarkEnd w:id="8"/>
+          </w:p>
+        </w:tc>
+      </w:tr>
+      <w:tr>
+        <w:tblPrEx>
+          <w:tblBorders>
+            <w:top w:val="double" w:sz="4" w:space="0" w:color="auto"/>
+            <w:left w:val="double" w:sz="4" w:space="0" w:color="auto"/>
+            <w:bottom w:val="double" w:sz="4" w:space="0" w:color="auto"/>
+            <w:right w:val="double" w:sz="4" w:space="0" w:color="auto"/>
+            <w:insideH w:val="double" w:sz="4" w:space="0" w:color="auto"/>
+            <w:insideV w:val="double" w:sz="4" w:space="0" w:color="auto"/>
+          </w:tblBorders>
+          <w:tblLook w:val="0000" w:firstRow="0" w:lastRow="0" w:firstColumn="0" w:lastColumn="0" w:noHBand="0" w:noVBand="0"/>
+        </w:tblPrEx>
+        <w:trPr>
           <w:trHeight w:val="329"/>
         </w:trPr>
         <w:tc>
@@ -2927,7 +4735,10 @@
                 <w:szCs w:val="20"/>
                 <w:lang w:val="en-US"/>
               </w:rPr>
-              <w:t xml:space="preserve">15±2</w:t>
+              <w:t xml:space="preserve">15±2
+(1) 22222± 
+(2) 22222± 
+</w:t>
             </w:r>
           </w:p>
         </w:tc>

</xml_diff>